<commit_message>
new notes, 2 sequence diagrams, text fixed
</commit_message>
<xml_diff>
--- a/Use case description.docx
+++ b/Use case description.docx
@@ -12,8 +12,6 @@
           <w:lang w:val="it-IT"/>
         </w:rPr>
       </w:pPr>
-      <w:bookmarkStart w:id="0" w:name="_GoBack"/>
-      <w:bookmarkEnd w:id="0"/>
       <w:r>
         <w:rPr>
           <w:lang w:val="it-IT"/>
@@ -1506,16 +1504,10 @@
               <w:rPr>
                 <w:lang w:val="it-IT"/>
               </w:rPr>
-              <w:t xml:space="preserve">Per trovare e aggiornare il valore del sensore </w:t>
-            </w:r>
-            <w:proofErr w:type="spellStart"/>
-            <w:r>
-              <w:rPr>
-                <w:lang w:val="it-IT"/>
-              </w:rPr>
-              <w:t>sensore</w:t>
-            </w:r>
-            <w:proofErr w:type="spellEnd"/>
+              <w:t>Per trovare e aggiornare il valore del sensore</w:t>
+            </w:r>
+            <w:bookmarkStart w:id="0" w:name="_GoBack"/>
+            <w:bookmarkEnd w:id="0"/>
             <w:r>
               <w:rPr>
                 <w:lang w:val="it-IT"/>
@@ -1538,21 +1530,7 @@
               <w:rPr>
                 <w:lang w:val="it-IT"/>
               </w:rPr>
-              <w:t xml:space="preserve">Non appena il dato viene scritto nel database il sistema si occupa di aggiornare la </w:t>
-            </w:r>
-            <w:proofErr w:type="spellStart"/>
-            <w:r>
-              <w:rPr>
-                <w:lang w:val="it-IT"/>
-              </w:rPr>
-              <w:t>view</w:t>
-            </w:r>
-            <w:proofErr w:type="spellEnd"/>
-            <w:r>
-              <w:rPr>
-                <w:lang w:val="it-IT"/>
-              </w:rPr>
-              <w:t xml:space="preserve"> per garantire un’esperienza “Real-Time” ai gestori</w:t>
+              <w:t>Non appena il dato viene scritto nel database il sistema si occupa di aggiornare la view per garantire un’esperienza “Real-Time” ai gestori</w:t>
             </w:r>
           </w:p>
         </w:tc>

</xml_diff>